<commit_message>
Rewrote DotaReview, last version was too detailed.
</commit_message>
<xml_diff>
--- a/DotaReview.docx
+++ b/DotaReview.docx
@@ -527,429 +527,157 @@
       </w:r>
     </w:p>
     <w:p>
-      <w:bookmarkStart w:id="0" w:name="_GoBack"/>
-      <w:bookmarkEnd w:id="0"/>
-      <w:r>
+      <w:pPr>
+        <w:rPr>
+          <w:b/>
+        </w:rPr>
+      </w:pPr>
+      <w:r>
+        <w:rPr>
+          <w:b/>
+        </w:rPr>
         <w:lastRenderedPageBreak/>
-        <w:t xml:space="preserve">In this report, I will look at DotA, otherwise known as Defense of the Ancients, </w:t>
-      </w:r>
-      <w:r>
-        <w:t xml:space="preserve">the game as well as the genre of </w:t>
-      </w:r>
-      <w:r>
-        <w:t>MOBAs</w:t>
-      </w:r>
-      <w:r>
-        <w:t xml:space="preserve"> in general, </w:t>
-      </w:r>
-      <w:r>
-        <w:t>its history</w:t>
-      </w:r>
-      <w:r>
-        <w:t xml:space="preserve">, cultural impact, and how it has taken the world by storm. </w:t>
+        <w:t>Humble Beginnings</w:t>
+      </w:r>
+    </w:p>
+    <w:p>
+      <w:r>
+        <w:tab/>
+      </w:r>
+      <w:r>
+        <w:t xml:space="preserve">I grew up in a very traditional Chinese family. My mother, ever concerned with my studies, forbade me access to games </w:t>
+      </w:r>
+      <w:r>
+        <w:t>and</w:t>
+      </w:r>
+      <w:r>
+        <w:t xml:space="preserve"> the </w:t>
+      </w:r>
+      <w:r>
+        <w:t>Internet</w:t>
+      </w:r>
+      <w:r>
+        <w:t xml:space="preserve"> until very late in my high school career. To fill the void, I would often sneak out to the afterschool gaming groups that formed in the computer labs after school had long finished for the day. Under the guise of doing group projects, I </w:t>
+      </w:r>
+      <w:r>
+        <w:t>would spend hours watching and playing StarCraft and Warcraft III, the only two games that were able to be run under the school computer’s settings.</w:t>
+      </w:r>
+      <w:r>
+        <w:t xml:space="preserve"> I spent countless hours there, on the excuses</w:t>
+      </w:r>
+      <w:r>
+        <w:t>-for-machines</w:t>
+      </w:r>
+      <w:r>
+        <w:t xml:space="preserve"> that</w:t>
+      </w:r>
+      <w:r>
+        <w:t xml:space="preserve"> the school called computers, </w:t>
+      </w:r>
+      <w:r>
+        <w:t xml:space="preserve">trying and failing horribly to play Blizzard RTS games with a terribly sticky mouse and </w:t>
+      </w:r>
+      <w:r>
+        <w:t>semi-functioning keyboard.</w:t>
+      </w:r>
+      <w:r>
+        <w:t xml:space="preserve"> </w:t>
       </w:r>
     </w:p>
     <w:p/>
     <w:p>
       <w:pPr>
-        <w:rPr>
-          <w:b/>
-        </w:rPr>
-      </w:pPr>
-      <w:r>
-        <w:rPr>
-          <w:b/>
-        </w:rPr>
-        <w:t>Humble Beginnings</w:t>
-      </w:r>
-    </w:p>
-    <w:p>
-      <w:r>
-        <w:tab/>
-        <w:t>Long before it became known as Defense of the Ancients, before it</w:t>
-      </w:r>
-      <w:r>
-        <w:t xml:space="preserve"> spawned the MOBA (Multiplayer Online Battle Arena) </w:t>
-      </w:r>
-      <w:r>
-        <w:t>genre and</w:t>
-      </w:r>
-      <w:r>
-        <w:t xml:space="preserve"> generated millions of dollars in profit</w:t>
-      </w:r>
-      <w:r>
-        <w:t xml:space="preserve">, </w:t>
-      </w:r>
-      <w:r>
-        <w:t xml:space="preserve">there was a custom map made for </w:t>
-      </w:r>
-      <w:r>
-        <w:t>StarCraft</w:t>
-      </w:r>
-      <w:r>
-        <w:t xml:space="preserve"> called Aeon of Strife.</w:t>
-      </w:r>
-      <w:r>
-        <w:t xml:space="preserve"> Created with the</w:t>
-      </w:r>
-      <w:r>
-        <w:t xml:space="preserve"> very restrictive map editor</w:t>
-      </w:r>
-      <w:r>
-        <w:t xml:space="preserve"> on </w:t>
-      </w:r>
-      <w:r>
-        <w:t xml:space="preserve">StarCraft </w:t>
-      </w:r>
-      <w:r>
-        <w:t xml:space="preserve">I, </w:t>
-      </w:r>
-      <w:r>
-        <w:t>Aeon64</w:t>
-      </w:r>
-      <w:r>
-        <w:t xml:space="preserve"> simplified the RTS game of </w:t>
-      </w:r>
-      <w:r>
-        <w:t xml:space="preserve">StarCraft </w:t>
-      </w:r>
-      <w:r>
-        <w:t xml:space="preserve">down to </w:t>
-      </w:r>
-      <w:r>
-        <w:t xml:space="preserve">a few powerful units facing endless waves of computer-controlled creeps down four different lanes. </w:t>
-      </w:r>
-      <w:r>
-        <w:t xml:space="preserve">A second version was made so that four players faced </w:t>
-      </w:r>
-      <w:r>
-        <w:t>off against each other in a 2v2 fashion.</w:t>
-      </w:r>
-      <w:r>
-        <w:t xml:space="preserve"> This map wasn’t played at all, but a few fans found the concept </w:t>
-      </w:r>
-      <w:r>
-        <w:t>intriguing</w:t>
-      </w:r>
-      <w:r>
-        <w:t xml:space="preserve"> enough to port the map over to </w:t>
-      </w:r>
-      <w:r>
-        <w:rPr>
-          <w:i/>
-        </w:rPr>
-        <w:t xml:space="preserve">Warcraft III: Reign of Chaos </w:t>
-      </w:r>
-      <w:r>
-        <w:t>when it released in July of 2002.</w:t>
-      </w:r>
-      <w:r>
-        <w:t xml:space="preserve"> Warcraft III included a much more extensive map editor, allowing players to gain experience, levels</w:t>
-      </w:r>
-      <w:r>
-        <w:t>, and upgrade abilities in addition to gaining gold. Much of the design of Dota was decided during this period.</w:t>
+        <w:ind w:firstLine="720"/>
+      </w:pPr>
+      <w:r>
+        <w:t>One day, I arrived in the lab to find it nearl</w:t>
+      </w:r>
+      <w:r>
+        <w:t xml:space="preserve">y full. Every person was gathered around a single computer, </w:t>
+      </w:r>
+      <w:r>
+        <w:t xml:space="preserve">watching intently as one of the leading RTS players in the school tried his hand at something that was so different from Warcraft and yet so similar </w:t>
+      </w:r>
+      <w:r>
+        <w:t xml:space="preserve">at the same time. </w:t>
+      </w:r>
+      <w:r>
+        <w:t>I asked the nearest</w:t>
+      </w:r>
+      <w:r>
+        <w:t xml:space="preserve"> fellow spectator what was going on, and I only got one word in response: “DotA.”</w:t>
+      </w:r>
+      <w:r>
+        <w:t xml:space="preserve"> </w:t>
+      </w:r>
+      <w:r>
+        <w:t>It was so spectator friendly, even back then.</w:t>
       </w:r>
     </w:p>
     <w:p/>
     <w:p>
-      <w:r>
-        <w:t xml:space="preserve">When </w:t>
-      </w:r>
-      <w:r>
-        <w:rPr>
-          <w:i/>
-        </w:rPr>
-        <w:t>Warcraft III: The Frozen Throne</w:t>
-      </w:r>
-      <w:r>
-        <w:t xml:space="preserve"> was released in 2003, there </w:t>
-      </w:r>
-      <w:r>
-        <w:t xml:space="preserve">were many </w:t>
-      </w:r>
-      <w:r>
-        <w:t xml:space="preserve">versions of DotA running around, each differing in design, hero choices, and other game mechanics. </w:t>
-      </w:r>
-      <w:r>
-        <w:t xml:space="preserve">At the same time as these mods were gaining traction, a few modders got together and created “DotA Allstars,” a compilation of the best of the best from all the </w:t>
-      </w:r>
-      <w:r>
-        <w:t>DotA</w:t>
-      </w:r>
-      <w:r>
-        <w:t xml:space="preserve"> derivatives. </w:t>
-      </w:r>
-    </w:p>
-    <w:p>
+      <w:pPr>
+        <w:ind w:firstLine="720"/>
+      </w:pPr>
+      <w:r>
+        <w:t xml:space="preserve">DotA, or Defense of the Ancients, started as a </w:t>
+      </w:r>
+      <w:r>
+        <w:t>little-played custom map</w:t>
+      </w:r>
+      <w:r>
+        <w:t xml:space="preserve"> called “Aeon of Strife” out of StarCraft. It never picked up steam, but it was ported to Warcraft III by a group of fans, and later compiled into DotA Allstars by Steve “Guinsoo” Feak.</w:t>
+      </w:r>
       <w:r>
         <w:t xml:space="preserve"> </w:t>
       </w:r>
-    </w:p>
-    <w:p>
-      <w:pPr>
-        <w:rPr>
-          <w:b/>
-        </w:rPr>
-      </w:pPr>
-      <w:r>
-        <w:rPr>
-          <w:b/>
-        </w:rPr>
-        <w:t>The Guinsoo Era</w:t>
-      </w:r>
-    </w:p>
-    <w:p>
-      <w:pPr>
-        <w:ind w:firstLine="720"/>
-      </w:pPr>
-      <w:r>
-        <w:t xml:space="preserve">Steve “Guinsoo” Feak, one of the leading visionaries and original designers of DotA, always believed </w:t>
-      </w:r>
-      <w:r>
-        <w:t xml:space="preserve">that </w:t>
-      </w:r>
-      <w:r>
-        <w:t>the dota format could form a competitive game. He starte</w:t>
-      </w:r>
-      <w:r>
-        <w:t xml:space="preserve">d participating in the </w:t>
-      </w:r>
-      <w:r>
-        <w:t xml:space="preserve">scene around 2004, during a lull in the development of Dota when many of the original modders left to play </w:t>
-      </w:r>
-      <w:r>
-        <w:rPr>
-          <w:i/>
-        </w:rPr>
-        <w:t>World of Warcraft</w:t>
-      </w:r>
-      <w:r>
-        <w:t xml:space="preserve">. </w:t>
-      </w:r>
-      <w:r>
-        <w:t xml:space="preserve">Under his supervision, </w:t>
-      </w:r>
-      <w:r>
-        <w:t>DotA</w:t>
-      </w:r>
-      <w:r>
-        <w:t xml:space="preserve">’s </w:t>
-      </w:r>
-      <w:r>
-        <w:t>gameplay shifted away from battling computer-controlled creeps to battling other players</w:t>
-      </w:r>
-      <w:r>
-        <w:t>. More complexity was added so that players had more choices to make when playing the games</w:t>
-      </w:r>
-      <w:r>
-        <w:t xml:space="preserve">. </w:t>
-      </w:r>
-      <w:r>
-        <w:t>In addition, DotA’s competitive mode was established then stabilized, which</w:t>
-      </w:r>
-      <w:r>
-        <w:t xml:space="preserve"> led to the formation of many teams, clans, and similar competitive organizations</w:t>
-      </w:r>
-      <w:r>
-        <w:t xml:space="preserve"> around the mod</w:t>
-      </w:r>
-      <w:r>
-        <w:t>.</w:t>
-      </w:r>
-      <w:r>
-        <w:t xml:space="preserve"> Guinsoo</w:t>
-      </w:r>
-      <w:r>
-        <w:t xml:space="preserve"> recruited some of his clanmates to help with the development of DotA</w:t>
-      </w:r>
-      <w:r>
-        <w:t xml:space="preserve">. The combined efforts of Guinsoo, </w:t>
-      </w:r>
-      <w:r>
-        <w:t>Neichus</w:t>
-      </w:r>
-      <w:r>
-        <w:t xml:space="preserve">, and </w:t>
-      </w:r>
-      <w:r>
-        <w:t>IceFrog</w:t>
-      </w:r>
-      <w:r>
-        <w:t xml:space="preserve"> led to the creation </w:t>
-      </w:r>
-      <w:r>
-        <w:t>of some</w:t>
-      </w:r>
-      <w:r>
-        <w:t xml:space="preserve"> of the most iconic heroes that still </w:t>
-      </w:r>
-      <w:r>
-        <w:t>persist</w:t>
-      </w:r>
-      <w:r>
-        <w:t xml:space="preserve"> to today, such as </w:t>
-      </w:r>
-      <w:r>
-        <w:t>Tidehunter</w:t>
-      </w:r>
-      <w:r>
-        <w:t xml:space="preserve">, Tinker, and Pudge. </w:t>
-      </w:r>
-      <w:r>
-        <w:t xml:space="preserve">DotA became a staple </w:t>
-      </w:r>
-      <w:r>
-        <w:t>among</w:t>
-      </w:r>
-      <w:r>
-        <w:t xml:space="preserve"> Warcraft III players; </w:t>
-      </w:r>
-      <w:r>
-        <w:t xml:space="preserve">as a testament to how popular these maps were, </w:t>
-      </w:r>
-      <w:r>
-        <w:t xml:space="preserve">cybercafés and PC bangs still </w:t>
-      </w:r>
-      <w:r>
-        <w:t>feature them on</w:t>
-      </w:r>
-      <w:r>
-        <w:t xml:space="preserve"> their machines today.</w:t>
+      <w:r>
+        <w:t xml:space="preserve">The idea behind the game was very simple: instead of having the immense complexity of a large-scale RTS, the mod reduced the game to a few, powerful player-controlled units battling </w:t>
+      </w:r>
+      <w:r>
+        <w:t xml:space="preserve">each other, alongside an army of computer-controlled weaker units called creeps. </w:t>
+      </w:r>
+      <w:r>
+        <w:t xml:space="preserve">Guinsoo loved the format and dreamed that it would one day become a </w:t>
+      </w:r>
+      <w:r>
+        <w:t>competitively viable</w:t>
       </w:r>
       <w:r>
         <w:t xml:space="preserve"> </w:t>
       </w:r>
-    </w:p>
-    <w:p/>
-    <w:p>
-      <w:pPr>
-        <w:rPr>
-          <w:b/>
-        </w:rPr>
-      </w:pPr>
-      <w:r>
-        <w:rPr>
-          <w:b/>
-        </w:rPr>
-        <w:t>Valve’s involvement and Dota 2</w:t>
-      </w:r>
-    </w:p>
-    <w:p>
-      <w:pPr>
-        <w:ind w:firstLine="720"/>
-      </w:pPr>
-      <w:r>
-        <w:t>Gabe Newell</w:t>
-      </w:r>
-      <w:r>
-        <w:t>, the founder and managing director of Valve, after discovering that several of Valve’</w:t>
-      </w:r>
-      <w:r>
-        <w:t xml:space="preserve">s employees, including Robin Walker, designer of </w:t>
-      </w:r>
-      <w:r>
-        <w:rPr>
-          <w:i/>
-        </w:rPr>
-        <w:t>Team Fortress</w:t>
-      </w:r>
-      <w:r>
-        <w:t xml:space="preserve">, </w:t>
-      </w:r>
-      <w:r>
-        <w:t>programmer Adrian Finol and project manager Erik Johnson</w:t>
-      </w:r>
-      <w:r>
-        <w:t xml:space="preserve"> all played DotA competitively. Valve immediately hired IceFrog to lead a development team </w:t>
-      </w:r>
-      <w:r>
-        <w:t xml:space="preserve">to produce </w:t>
-      </w:r>
-      <w:r>
-        <w:t xml:space="preserve">a sequel, which was announced in </w:t>
-      </w:r>
-      <w:r>
-        <w:t xml:space="preserve">2010. </w:t>
-      </w:r>
-      <w:r>
-        <w:t>During this time, the game was rebranded to dota to avoid potential copyright litigation.</w:t>
-      </w:r>
-      <w:r>
-        <w:t xml:space="preserve"> Blizzard filed an opposition against Valve in November 2011</w:t>
-      </w:r>
-      <w:r>
-        <w:t xml:space="preserve">, citing ownership of both the term DotA and the </w:t>
-      </w:r>
-      <w:r>
-        <w:rPr>
-          <w:i/>
-        </w:rPr>
-        <w:t>Warcraft III</w:t>
-      </w:r>
-      <w:r>
-        <w:t xml:space="preserve"> map editor.</w:t>
-      </w:r>
-      <w:r>
-        <w:t xml:space="preserve"> The case has since been settled, with Valve retaining ownership of </w:t>
-      </w:r>
-      <w:r>
-        <w:t>the commercial franchising rights to dota.</w:t>
-      </w:r>
-    </w:p>
-    <w:p>
-      <w:pPr>
-        <w:ind w:firstLine="720"/>
-      </w:pPr>
-    </w:p>
-    <w:p>
-      <w:pPr>
-        <w:rPr>
-          <w:b/>
-        </w:rPr>
-      </w:pPr>
-      <w:r>
-        <w:rPr>
-          <w:b/>
-        </w:rPr>
-        <w:t>Cultural Impact and Gameplay</w:t>
-      </w:r>
-    </w:p>
-    <w:p>
-      <w:r>
-        <w:tab/>
-        <w:t xml:space="preserve">I discovered DotA very </w:t>
-      </w:r>
-      <w:r>
-        <w:t>similarly</w:t>
-      </w:r>
-      <w:r>
-        <w:t xml:space="preserve"> to </w:t>
-      </w:r>
-      <w:r>
-        <w:t xml:space="preserve">many other people: </w:t>
-      </w:r>
-      <w:r>
-        <w:t>I stumbled into a group of people huddled around a computer during class. I asked what they were doing, and they intr</w:t>
-      </w:r>
-      <w:r>
-        <w:t>od</w:t>
-      </w:r>
-      <w:r>
-        <w:t xml:space="preserve">uced me to the world of DotA 1. </w:t>
-      </w:r>
-      <w:r>
-        <w:t>I’ve played it on and off ever since.</w:t>
-      </w:r>
-      <w:r>
-        <w:t xml:space="preserve"> </w:t>
-      </w:r>
-      <w:r>
-        <w:t xml:space="preserve"> </w:t>
+      <w:r>
+        <w:t xml:space="preserve">professional sport, highly ambitions for a mod built on top of someone else’s game, which a player had to find on the </w:t>
+      </w:r>
+      <w:r>
+        <w:t>Internet</w:t>
+      </w:r>
+      <w:r>
+        <w:t xml:space="preserve">, download, and install correctly just to be able to play. </w:t>
       </w:r>
     </w:p>
     <w:p/>
     <w:p/>
     <w:p/>
+    <w:p/>
+    <w:p/>
+    <w:p/>
+    <w:p/>
+    <w:p>
+      <w:pPr>
+        <w:rPr>
+          <w:b/>
+        </w:rPr>
+      </w:pPr>
+      <w:r>
+        <w:rPr>
+          <w:b/>
+        </w:rPr>
+        <w:t>Conclusion</w:t>
+      </w:r>
+      <w:bookmarkStart w:id="0" w:name="_GoBack"/>
+      <w:bookmarkEnd w:id="0"/>
+    </w:p>
     <w:p>
       <w:pPr>
         <w:ind w:firstLine="720"/>
@@ -973,19 +701,28 @@
         <w:t>game</w:t>
       </w:r>
       <w:r>
-        <w:t xml:space="preserve">. In this aspect, Guinsoo has more than succeeded: </w:t>
-      </w:r>
-      <w:r>
-        <w:t>Dota</w:t>
-      </w:r>
-      <w:r>
-        <w:t xml:space="preserve"> 2 is </w:t>
-      </w:r>
-      <w:r>
-        <w:t xml:space="preserve">notorious for its steep learning curve and almost </w:t>
-      </w:r>
-      <w:r>
-        <w:t xml:space="preserve">infinite skill ceiling. In China, the term “dota” is </w:t>
+        <w:t xml:space="preserve">. In this aspect, Guinsoo </w:t>
+      </w:r>
+      <w:r>
+        <w:t>and his clan</w:t>
+      </w:r>
+      <w:r>
+        <w:t>-</w:t>
+      </w:r>
+      <w:r>
+        <w:t xml:space="preserve">mates </w:t>
+      </w:r>
+      <w:r>
+        <w:t>have</w:t>
+      </w:r>
+      <w:r>
+        <w:t xml:space="preserve"> more than succeeded:</w:t>
+      </w:r>
+      <w:r>
+        <w:t xml:space="preserve"> today, dota 2 is the most owned item in Steam.</w:t>
+      </w:r>
+      <w:r>
+        <w:t xml:space="preserve"> In China, the term “dota” is </w:t>
       </w:r>
       <w:r>
         <w:t>synonymous</w:t>
@@ -1032,8 +769,6 @@
       <w:r>
         <w:t xml:space="preserve"> </w:t>
       </w:r>
-    </w:p>
-    <w:p>
       <w:r>
         <w:t xml:space="preserve">The success of the genre is also very apparent: </w:t>
       </w:r>
@@ -1062,7 +797,10 @@
         <w:t xml:space="preserve">  </w:t>
       </w:r>
       <w:r>
-        <w:t xml:space="preserve">Despite it’s </w:t>
+        <w:t xml:space="preserve">Despite dota’s notoriously high learning curve and insurmountable skill ceiling, new players just keep showing up, </w:t>
+      </w:r>
+      <w:r>
+        <w:t xml:space="preserve">and the game grows every year. </w:t>
       </w:r>
     </w:p>
     <w:sectPr>
@@ -1230,7 +968,7 @@
   <w:style w:type="paragraph" w:default="1" w:styleId="Normal">
     <w:name w:val="Normal"/>
     <w:qFormat/>
-    <w:rsid w:val="00B2607E"/>
+    <w:rsid w:val="00270CE9"/>
     <w:rPr>
       <w:rFonts w:ascii="Cambria" w:eastAsia="ＭＳ 明朝" w:hAnsi="Cambria" w:cs="Times New Roman"/>
     </w:rPr>
@@ -1420,7 +1158,7 @@
   <w:style w:type="paragraph" w:default="1" w:styleId="Normal">
     <w:name w:val="Normal"/>
     <w:qFormat/>
-    <w:rsid w:val="00B2607E"/>
+    <w:rsid w:val="00270CE9"/>
     <w:rPr>
       <w:rFonts w:ascii="Cambria" w:eastAsia="ＭＳ 明朝" w:hAnsi="Cambria" w:cs="Times New Roman"/>
     </w:rPr>

</xml_diff>